<commit_message>
Se refacciona la asociacion de partes con automovil.
No presenta.
</commit_message>
<xml_diff>
--- a/Documentacion.docx
+++ b/Documentacion.docx
@@ -169,13 +169,7 @@
         <w:jc w:val="both"/>
       </w:pPr>
       <w:r>
-        <w:t>A</w:t>
-      </w:r>
-      <w:r>
-        <w:t>utomóviles</w:t>
-      </w:r>
-      <w:r>
-        <w:t xml:space="preserve"> del cual necesitamos llevar un registro de clientes, siendo los clientes una persona o una organización. </w:t>
+        <w:t xml:space="preserve">Automóviles del cual necesitamos llevar un registro de clientes, siendo los clientes una persona o una organización. </w:t>
       </w:r>
       <w:r>
         <w:t>Asimismo,</w:t>
@@ -460,6 +454,7 @@
           <w:rFonts w:ascii="Arial" w:hAnsi="Arial"/>
           <w:b/>
           <w:bCs/>
+          <w:noProof/>
           <w:sz w:val="32"/>
           <w:szCs w:val="32"/>
         </w:rPr>
@@ -722,6 +717,9 @@
         <w:jc w:val="both"/>
       </w:pPr>
       <w:r>
+        <w:rPr>
+          <w:noProof/>
+        </w:rPr>
         <w:drawing>
           <wp:anchor distT="0" distB="0" distL="114300" distR="114300" simplePos="0" relativeHeight="251659264" behindDoc="0" locked="0" layoutInCell="1" allowOverlap="1" wp14:anchorId="235B8B1D" wp14:editId="0AB68599">
             <wp:simplePos x="0" y="0"/>
@@ -3557,15 +3555,6 @@
         </w:rPr>
         <w:t>no hay.</w:t>
       </w:r>
-    </w:p>
-    <w:p>
-      <w:pPr>
-        <w:rPr>
-          <w:rFonts w:ascii="Arial" w:hAnsi="Arial" w:cs="Arial"/>
-          <w:color w:val="000000"/>
-          <w:szCs w:val="22"/>
-        </w:rPr>
-      </w:pPr>
     </w:p>
     <w:p>
       <w:pPr>

</xml_diff>